<commit_message>
add DSO notes, todo...
</commit_message>
<xml_diff>
--- a/SVO/1-SVO.docx
+++ b/SVO/1-SVO.docx
@@ -22,17 +22,7 @@
           <w:sz w:val="32"/>
           <w:szCs w:val="32"/>
         </w:rPr>
-        <w:t>SVO：</w:t>
-      </w:r>
-      <w:r>
-        <w:rPr>
-          <w:rFonts w:hint="eastAsia" w:ascii="仿宋_GB2312" w:hAnsi="仿宋_GB2312" w:eastAsia="仿宋_GB2312" w:cs="仿宋_GB2312"/>
-          <w:b w:val="0"/>
-          <w:bCs/>
-          <w:sz w:val="32"/>
-          <w:szCs w:val="32"/>
-        </w:rPr>
-        <w:t>semi-direct visual odometry</w:t>
+        <w:t>SVO：semi-direct visual odometry</w:t>
       </w:r>
     </w:p>
     <w:p>
@@ -798,6 +788,7 @@
         <w:ind w:firstLine="420" w:firstLineChars="0"/>
         <w:rPr>
           <w:rFonts w:hint="default"/>
+          <w:color w:val="00B0F0"/>
         </w:rPr>
       </w:pPr>
       <w:r>
@@ -813,43 +804,91 @@
           <w:bCs/>
           <w:highlight w:val="green"/>
         </w:rPr>
-        <w:t>5层，比例为2</w:t>
-      </w:r>
-      <w:r>
-        <w:rPr>
-          <w:rFonts w:hint="default"/>
-          <w:b/>
-          <w:bCs/>
+        <w:t>5层，比例为2（1）</w:t>
+      </w:r>
+      <w:r>
+        <w:rPr>
+          <w:rFonts w:hint="default"/>
+        </w:rPr>
+        <w:t>。 然后处理第一张图像，</w:t>
+      </w:r>
+      <w:r>
+        <w:t>processFirstFrame()</w:t>
+      </w:r>
+      <w:r>
+        <w:rPr>
+          <w:rFonts w:hint="default"/>
+        </w:rPr>
+        <w:t>。先检测FAST特征点和边缘特征。如果图像中间的特征点数量超过50个，就把这张图像作为第一个关键帧。 然后处理第一张之后的连续图像，processSecondFrame()</w:t>
+      </w:r>
+      <w:r>
+        <w:rPr>
+          <w:rFonts w:hint="eastAsia"/>
+        </w:rPr>
+        <w:t>，</w:t>
+      </w:r>
+      <w:r>
+        <w:rPr>
+          <w:rFonts w:hint="default"/>
+        </w:rPr>
+        <w:t>用于跟第一张进行三角初始化。</w:t>
+      </w:r>
+      <w:r>
+        <w:rPr>
+          <w:rFonts w:hint="default"/>
+          <w:color w:val="00B0F0"/>
+        </w:rPr>
+        <w:t>从第一张图像开始，就用光流法持续跟踪特征点，把特征像素点转换成在相机坐标系下的深度归一化的点，并进行畸变校正,再让模变成1,映射到单位球面上面。 </w:t>
+      </w:r>
+    </w:p>
+    <w:p>
+      <w:pPr>
+        <w:bidi w:val="0"/>
+        <w:ind w:firstLine="420" w:firstLineChars="0"/>
+        <w:rPr>
+          <w:rFonts w:hint="default"/>
+        </w:rPr>
+      </w:pPr>
+      <w:r>
+        <w:rPr>
+          <w:rFonts w:hint="default"/>
           <w:highlight w:val="green"/>
         </w:rPr>
-        <w:t>（1）</w:t>
-      </w:r>
-      <w:r>
-        <w:rPr>
-          <w:rFonts w:hint="default"/>
-        </w:rPr>
-        <w:t>。 然后处理第一张图像，</w:t>
-      </w:r>
-      <w:r>
-        <w:t>processFirstFrame()</w:t>
-      </w:r>
-      <w:r>
-        <w:rPr>
-          <w:rFonts w:hint="default"/>
-        </w:rPr>
-        <w:t>。先检测FAST特征点和边缘特征。如果图像中间的特征点数量超过50个，就把这张图像作为第一个关键帧。 然后处理第一张之后的连续图像，processSecondFrame()</w:t>
-      </w:r>
-      <w:r>
-        <w:rPr>
-          <w:rFonts w:hint="eastAsia"/>
-        </w:rPr>
-        <w:t>，</w:t>
-      </w:r>
-      <w:r>
-        <w:rPr>
-          <w:rFonts w:hint="default"/>
-        </w:rPr>
-        <w:t>用于跟第一张进行三角初始化。从第一张图像开始，就用光流法持续跟踪特征点，把特征像素点转换成在相机坐标系下的深度归一化的点，并进行畸变校正,再让模变成1,映射到单位球面上面。 </w:t>
+        <w:t>如果匹配点的数量大于阈值，并且视差的中位数大于阈值（2）</w:t>
+      </w:r>
+      <w:r>
+        <w:rPr>
+          <w:rFonts w:hint="default"/>
+        </w:rPr>
+        <w:t>。如果视差的方差大的话，选择计算E矩阵，如果视差的方差小的话，选择计算H矩阵。如果计算完H或E后，还有足够的内点，就认为这帧是合适的用来三角化的帧。</w:t>
+      </w:r>
+      <w:r>
+        <w:rPr>
+          <w:rFonts w:hint="default"/>
+          <w:highlight w:val="green"/>
+        </w:rPr>
+        <w:t>根据H或E恢复（3）</w:t>
+      </w:r>
+      <w:r>
+        <w:rPr>
+          <w:rFonts w:hint="default"/>
+          <w:highlight w:val="none"/>
+        </w:rPr>
+        <w:t>出来的位姿和地图点，</w:t>
+      </w:r>
+      <w:r>
+        <w:rPr>
+          <w:rFonts w:hint="default"/>
+          <w:highlight w:val="green"/>
+        </w:rPr>
+        <w:t>进行尺度变换，把深度的中值调为1（4）</w:t>
+      </w:r>
+      <w:r>
+        <w:rPr>
+          <w:rFonts w:hint="default"/>
+          <w:highlight w:val="none"/>
+        </w:rPr>
+        <w:t>。 </w:t>
       </w:r>
     </w:p>
     <w:p>
@@ -863,93 +902,15 @@
       <w:r>
         <w:rPr>
           <w:rFonts w:hint="default"/>
+        </w:rPr>
+        <w:t>然后把这一帧，作为关键帧，送入到深度滤波器中。（就是送到的深度滤波器的updateSeedsLoop()线程中。深度滤波器来给种子点在极线上搜索匹配点，更新种子点，种子点收敛出新的候选地图点。</w:t>
+      </w:r>
+      <w:r>
+        <w:rPr>
+          <w:rFonts w:hint="default"/>
           <w:highlight w:val="green"/>
         </w:rPr>
-        <w:t>如果匹配点的数量大于阈值，并且视差的中位数大于阈值</w:t>
-      </w:r>
-      <w:r>
-        <w:rPr>
-          <w:rFonts w:hint="default"/>
-          <w:highlight w:val="green"/>
-        </w:rPr>
-        <w:t>（2）</w:t>
-      </w:r>
-      <w:r>
-        <w:rPr>
-          <w:rFonts w:hint="default"/>
-        </w:rPr>
-        <w:t>。如果视差的方差大的话，选择计算E矩阵，如果视差的方差小的话，选择计算H矩阵。如果计算完H或E后，还有足够的内点，就认为这帧是合适的用来三角化的帧。</w:t>
-      </w:r>
-      <w:r>
-        <w:rPr>
-          <w:rFonts w:hint="default"/>
-          <w:highlight w:val="green"/>
-        </w:rPr>
-        <w:t>根据H或E恢复</w:t>
-      </w:r>
-      <w:r>
-        <w:rPr>
-          <w:rFonts w:hint="default"/>
-          <w:highlight w:val="green"/>
-        </w:rPr>
-        <w:t>（3）</w:t>
-      </w:r>
-      <w:r>
-        <w:rPr>
-          <w:rFonts w:hint="default"/>
-          <w:highlight w:val="none"/>
-        </w:rPr>
-        <w:t>出来的位姿和地图点，</w:t>
-      </w:r>
-      <w:r>
-        <w:rPr>
-          <w:rFonts w:hint="default"/>
-          <w:highlight w:val="green"/>
-        </w:rPr>
-        <w:t>进行尺度变换，把深度的中值调为1</w:t>
-      </w:r>
-      <w:r>
-        <w:rPr>
-          <w:rFonts w:hint="default"/>
-          <w:highlight w:val="green"/>
-        </w:rPr>
-        <w:t>（4）</w:t>
-      </w:r>
-      <w:r>
-        <w:rPr>
-          <w:rFonts w:hint="default"/>
-          <w:highlight w:val="none"/>
-        </w:rPr>
-        <w:t>。 </w:t>
-      </w:r>
-    </w:p>
-    <w:p>
-      <w:pPr>
-        <w:bidi w:val="0"/>
-        <w:ind w:firstLine="420" w:firstLineChars="0"/>
-        <w:rPr>
-          <w:rFonts w:hint="default"/>
-        </w:rPr>
-      </w:pPr>
-      <w:r>
-        <w:rPr>
-          <w:rFonts w:hint="default"/>
-        </w:rPr>
-        <w:t>然后把这一帧，作为关键帧，送入到深度滤波器中。（就是送到的深度滤波器的updateSeedsLoop()线程中。深度滤波器来给种子点在极线上搜索匹配点，更新种子点，种子点收敛出新的候选地图点。</w:t>
-      </w:r>
-      <w:r>
-        <w:rPr>
-          <w:rFonts w:hint="default"/>
-          <w:highlight w:val="green"/>
-        </w:rPr>
-        <w:t>如果是关键帧的话，就初始化出新的种子点，在这帧图像里面每层的每个25x25大小的网格里，取一个最大的fast点</w:t>
-      </w:r>
-      <w:r>
-        <w:rPr>
-          <w:rFonts w:hint="default"/>
-          <w:highlight w:val="green"/>
-        </w:rPr>
-        <w:t>（5）</w:t>
+        <w:t>如果是关键帧的话，就初始化出新的种子点，在这帧图像里面每层的每个25x25大小的网格里，取一个最大的fast点（5）</w:t>
       </w:r>
       <w:r>
         <w:rPr>
@@ -957,8 +918,6 @@
         </w:rPr>
         <w:t>。在第0层图像上，找出canny边缘点。） 之后就是正常的跟踪processFrame()。</w:t>
       </w:r>
-      <w:bookmarkStart w:id="0" w:name="_GoBack"/>
-      <w:bookmarkEnd w:id="0"/>
     </w:p>
     <w:p>
       <w:pPr>
@@ -1228,11 +1187,20 @@
           <w:rFonts w:hint="eastAsia"/>
           <w:lang w:val="en-US" w:eastAsia="zh-CN"/>
         </w:rPr>
-        <w:t>追踪的第一步是将当前帧与上一个追踪成功的帧进行对比，粗略估计当前帧的位姿。该问题的基本形式为：已知上一帧对地图点的观测（包括2D投影位置和深度），以及当前帧的图像，如何计算当前帧的位姿？用数学语言说，已经</w:t>
-      </w:r>
-      <w:r>
-        <w:rPr>
-          <w:rFonts w:hint="default"/>
+        <w:t>追踪的第一步是将当前帧与上一个追踪成功的帧进行对比，粗略估计当前帧的位姿。该问题的基本形式为：已知上一帧对地图点的观测（包括2D投影位置和深度），以及当前帧的图像，如何计算当前帧的位姿？</w:t>
+      </w:r>
+      <w:r>
+        <w:rPr>
+          <w:rFonts w:hint="eastAsia"/>
+          <w:highlight w:val="yellow"/>
+          <w:lang w:val="en-US" w:eastAsia="zh-CN"/>
+        </w:rPr>
+        <w:t>用数学语言说，已经</w:t>
+      </w:r>
+      <w:r>
+        <w:rPr>
+          <w:rFonts w:hint="default"/>
+          <w:highlight w:val="yellow"/>
           <w:lang w:eastAsia="zh-CN"/>
         </w:rPr>
         <w:t>k-1</w:t>
@@ -1240,6 +1208,7 @@
       <w:r>
         <w:rPr>
           <w:rFonts w:hint="eastAsia"/>
+          <w:highlight w:val="yellow"/>
           <w:lang w:val="en-US" w:eastAsia="zh-CN"/>
         </w:rPr>
         <w:t>帧的位姿</w:t>
@@ -1247,6 +1216,7 @@
       <w:r>
         <w:rPr>
           <w:rFonts w:hint="eastAsia"/>
+          <w:highlight w:val="yellow"/>
           <w:lang w:val="en-US" w:eastAsia="zh-CN"/>
         </w:rPr>
         <w:drawing>
@@ -1297,6 +1267,7 @@
       <w:r>
         <w:rPr>
           <w:rFonts w:hint="eastAsia"/>
+          <w:highlight w:val="yellow"/>
           <w:lang w:val="en-US" w:eastAsia="zh-CN"/>
         </w:rPr>
         <w:t>，并且知道它的观测</w:t>
@@ -1304,6 +1275,7 @@
       <w:r>
         <w:rPr>
           <w:rFonts w:hint="default"/>
+          <w:highlight w:val="yellow"/>
           <w:lang w:eastAsia="zh-CN"/>
         </w:rPr>
         <w:t>zk-1</w:t>
@@ -1311,6 +1283,7 @@
       <w:r>
         <w:rPr>
           <w:rFonts w:hint="eastAsia"/>
+          <w:highlight w:val="yellow"/>
           <w:lang w:val="en-US" w:eastAsia="zh-CN"/>
         </w:rPr>
         <w:t>量时，求解</w:t>
@@ -1318,6 +1291,7 @@
       <w:r>
         <w:rPr>
           <w:rFonts w:hint="default"/>
+          <w:highlight w:val="yellow"/>
           <w:lang w:eastAsia="zh-CN"/>
         </w:rPr>
         <w:t>k-1帧与k帧的相对位姿关系</w:t>
@@ -1721,39 +1695,7 @@
           <w:bCs/>
           <w:color w:val="FF0000"/>
         </w:rPr>
-        <w:t>求解涉及误差对pose12的Jacobian，涉及I2对uv2的导数，uv2对pose12的导数。缺点是每次迭代后pose12变了，那么uv2就会变，I</w:t>
-      </w:r>
-      <w:r>
-        <w:rPr>
-          <w:b/>
-          <w:bCs/>
-          <w:color w:val="FF0000"/>
-        </w:rPr>
-        <w:t>2对uv2的导数</w:t>
-      </w:r>
-      <w:r>
-        <w:rPr>
-          <w:b/>
-          <w:bCs/>
-          <w:color w:val="FF0000"/>
-        </w:rPr>
-        <w:t>和</w:t>
-      </w:r>
-      <w:r>
-        <w:rPr>
-          <w:b/>
-          <w:bCs/>
-          <w:color w:val="FF0000"/>
-        </w:rPr>
-        <w:t>uv2对pose12的导数</w:t>
-      </w:r>
-      <w:r>
-        <w:rPr>
-          <w:b/>
-          <w:bCs/>
-          <w:color w:val="FF0000"/>
-        </w:rPr>
-        <w:t>都会变，那么Jacobian会重新计算。</w:t>
+        <w:t>求解涉及误差对pose12的Jacobian，涉及I2对uv2的导数，uv2对pose12的导数。缺点是每次迭代后pose12变了，那么uv2就会变，I2对uv2的导数和uv2对pose12的导数都会变，那么Jacobian会重新计算。</w:t>
       </w:r>
     </w:p>
     <w:p>
@@ -1791,7 +1733,6 @@
           <w:spacing w:val="0"/>
           <w:szCs w:val="30"/>
           <w:u w:val="none"/>
-          <w:bdr w:val="none" w:color="auto" w:sz="0" w:space="0"/>
         </w:rPr>
         <w:t>视觉slam第4章_演讲•公开课_科技_bilibili_哔哩哔哩弹幕视频网</w:t>
       </w:r>
@@ -1837,7 +1778,6 @@
           <w:spacing w:val="0"/>
           <w:szCs w:val="30"/>
           <w:u w:val="none"/>
-          <w:bdr w:val="none" w:color="auto" w:sz="0" w:space="0"/>
         </w:rPr>
         <w:t>非线性优化与g2o录像：http://pan.baidu.com/s/1c2qPdle</w:t>
       </w:r>
@@ -2142,6 +2082,11 @@
           <w:lang w:eastAsia="zh-CN"/>
         </w:rPr>
         <w:tab/>
+      </w:r>
+      <w:r>
+        <w:rPr>
+          <w:lang w:eastAsia="zh-CN"/>
+        </w:rPr>
         <w:t>（2）</w:t>
       </w:r>
       <w:r>
@@ -2154,6 +2099,7 @@
     <w:p>
       <w:pPr>
         <w:numPr>
+          <w:ilvl w:val="0"/>
           <w:numId w:val="0"/>
         </w:numPr>
         <w:bidi w:val="0"/>
@@ -2165,6 +2111,7 @@
     <w:p>
       <w:pPr>
         <w:numPr>
+          <w:ilvl w:val="0"/>
           <w:numId w:val="0"/>
         </w:numPr>
         <w:bidi w:val="0"/>
@@ -2200,13 +2147,7 @@
         <w:rPr>
           <w:rFonts w:hint="default"/>
         </w:rPr>
-        <w:t xml:space="preserve">1. </w:t>
-      </w:r>
-      <w:r>
-        <w:rPr>
-          <w:rFonts w:hint="default"/>
-        </w:rPr>
-        <w:t>以当前帧上的投影点的像素值为基准，通过优化调整参考帧投影过来的像素点的位置，以此来优化这两者像素值残差。这样子，投影过来的图块patch上的像素值关于像素点位置的雅克比，就可以提前计算并且固定了。（而以前普通的方法是，以参考帧投影过去的像素值为基准，通过优化投影点的位置，来优化这两者的残差。） </w:t>
+        <w:t>1. 以当前帧上的投影点的像素值为基准，通过优化调整参考帧投影过来的像素点的位置，以此来优化这两者像素值残差。这样子，投影过来的图块patch上的像素值关于像素点位置的雅克比，就可以提前计算并且固定了。（而以前普通的方法是，以参考帧投影过去的像素值为基准，通过优化投影点的位置，来优化这两者的残差。） </w:t>
       </w:r>
     </w:p>
     <w:p>
@@ -2251,37 +2192,7 @@
         <w:rPr>
           <w:rFonts w:hint="default"/>
         </w:rPr>
-        <w:t xml:space="preserve">= </w:t>
-      </w:r>
-      <w:r>
-        <w:rPr>
-          <w:rFonts w:hint="default"/>
-        </w:rPr>
-        <w:t>I2( K * Pose</w:t>
-      </w:r>
-      <w:r>
-        <w:rPr>
-          <w:rFonts w:hint="default"/>
-        </w:rPr>
-        <w:t xml:space="preserve">21 </w:t>
-      </w:r>
-      <w:r>
-        <w:rPr>
-          <w:rFonts w:hint="default"/>
-        </w:rPr>
-        <w:t xml:space="preserve">* p1) - I1 (K * </w:t>
-      </w:r>
-      <w:r>
-        <w:rPr>
-          <w:rFonts w:hint="default"/>
-        </w:rPr>
-        <w:t>I</w:t>
-      </w:r>
-      <w:r>
-        <w:rPr>
-          <w:rFonts w:hint="default"/>
-        </w:rPr>
-        <w:t xml:space="preserve">* p1)  </w:t>
+        <w:t xml:space="preserve">= I2( K * Pose21 * p1) - I1 (K * I* p1)  </w:t>
       </w:r>
     </w:p>
     <w:p>
@@ -2300,13 +2211,7 @@
         <w:rPr>
           <w:rFonts w:hint="default"/>
         </w:rPr>
-        <w:t>然后</w:t>
-      </w:r>
-      <w:r>
-        <w:rPr>
-          <w:rFonts w:hint="default"/>
-        </w:rPr>
-        <w:t>采用近似的思想。首先，认为空间点p固定不动，只调整参考帧k-1的位姿，所以这个扰动不影响在当前帧上的投影点的位置I2( K * Pose21 * p1)，只会影响图块patch的内容。然后参考帧在新的位姿上重新生成新的空间点，再迭代下去。虽然只是近似优化，但每次迭代的方向都是对的，假设步长也差不多，所以最终也可以优化成功。 </w:t>
+        <w:t>然后采用近似的思想。首先，认为空间点p固定不动，只调整参考帧k-1的位姿，所以这个扰动不影响在当前帧上的投影点的位置I2( K * Pose21 * p1)，只会影响图块patch的内容。然后参考帧在新的位姿上重新生成新的空间点，再迭代下去。虽然只是近似优化，但每次迭代的方向都是对的，假设步长也差不多，所以最终也可以优化成功。 </w:t>
       </w:r>
     </w:p>
     <w:p>
@@ -2357,6 +2262,7 @@
     <w:p>
       <w:pPr>
         <w:numPr>
+          <w:ilvl w:val="0"/>
           <w:numId w:val="0"/>
         </w:numPr>
         <w:bidi w:val="0"/>
@@ -2774,6 +2680,7 @@
     <w:p>
       <w:pPr>
         <w:numPr>
+          <w:ilvl w:val="0"/>
           <w:numId w:val="0"/>
         </w:numPr>
         <w:bidi w:val="0"/>
@@ -2786,13 +2693,7 @@
         <w:rPr>
           <w:highlight w:val="green"/>
         </w:rPr>
-        <w:t>预先计算雅克比矩阵precomputeReferencePatches，节省计算量</w:t>
-      </w:r>
-      <w:r>
-        <w:rPr>
-          <w:highlight w:val="green"/>
-        </w:rPr>
-        <w:t>（参考文档1详细写了推导）</w:t>
+        <w:t>预先计算雅克比矩阵precomputeReferencePatches，节省计算量（参考文档1详细写了推导）</w:t>
       </w:r>
     </w:p>
     <w:p>
@@ -2813,10 +2714,7 @@
         <w:bidi w:val="0"/>
       </w:pPr>
       <w:r>
-        <w:t>最后，</w:t>
-      </w:r>
-      <w:r>
-        <w:t>curPose = relativePose * refPose</w:t>
+        <w:t>最后，curPose = relativePose * refPose</w:t>
       </w:r>
     </w:p>
     <w:p>
@@ -2833,6 +2731,7 @@
     <w:p>
       <w:pPr>
         <w:numPr>
+          <w:ilvl w:val="0"/>
           <w:numId w:val="0"/>
         </w:numPr>
         <w:bidi w:val="0"/>
@@ -2853,27 +2752,14 @@
         <w:rPr>
           <w:rFonts w:hint="default"/>
         </w:rPr>
-        <w:t xml:space="preserve">2.2 </w:t>
-      </w:r>
-      <w:r>
-        <w:rPr>
-          <w:rFonts w:hint="default"/>
-        </w:rPr>
-        <w:t>优化匹配关系</w:t>
+        <w:t>2.2 优化匹配关系</w:t>
       </w:r>
       <w:r>
         <w:rPr>
           <w:rFonts w:hint="default"/>
           <w:lang w:eastAsia="zh-CN"/>
         </w:rPr>
-        <w:t>——优化变量：</w:t>
-      </w:r>
-      <w:r>
-        <w:rPr>
-          <w:rFonts w:hint="default"/>
-          <w:lang w:eastAsia="zh-CN"/>
-        </w:rPr>
-        <w:t>像素位置uv</w:t>
+        <w:t>——优化变量：像素位置uv</w:t>
       </w:r>
     </w:p>
     <w:p>
@@ -2953,40 +2839,7 @@
           <w:spacing w:val="0"/>
           <w:u w:val="none"/>
         </w:rPr>
-        <w:t>（1）遍历地图中的所有点，计算在当前帧的投影位置。由于当前帧有粗略的位姿估计，这个投影位置应该与真实位置有少量误差（2~3个像素）。</w:t>
-      </w:r>
-      <w:r>
-        <w:rPr>
-          <w:b w:val="0"/>
-          <w:i w:val="0"/>
-          <w:caps w:val="0"/>
-          <w:color w:val="000000"/>
-          <w:spacing w:val="0"/>
-          <w:u w:val="none"/>
-        </w:rPr>
-        <w:t>【</w:t>
-      </w:r>
-      <w:r>
-        <w:rPr>
-          <w:b w:val="0"/>
-          <w:i w:val="0"/>
-          <w:caps w:val="0"/>
-          <w:color w:val="000000"/>
-          <w:spacing w:val="0"/>
-          <w:u w:val="none"/>
-        </w:rPr>
-        <w:t>2.2</w:t>
-      </w:r>
-      <w:r>
-        <w:rPr>
-          <w:b w:val="0"/>
-          <w:i w:val="0"/>
-          <w:caps w:val="0"/>
-          <w:color w:val="000000"/>
-          <w:spacing w:val="0"/>
-          <w:u w:val="none"/>
-        </w:rPr>
-        <w:t>】</w:t>
+        <w:t>（1）遍历地图中的所有点，计算在当前帧的投影位置。由于当前帧有粗略的位姿估计，这个投影位置应该与真实位置有少量误差（2~3个像素）。【2.2】</w:t>
       </w:r>
     </w:p>
     <w:p>
@@ -3065,29 +2918,7 @@
           <w:spacing w:val="0"/>
           <w:u w:val="none"/>
         </w:rPr>
-        <w:t>（3）根据更精确的投影位置，进行位姿与地图点的优化。这一步类似于Bundle Adjustment，但SVO实现中，是把Pose和Point两个问题拆开优化的，速度更快。【2.</w:t>
-      </w:r>
-      <w:r>
-        <w:rPr>
-          <w:b w:val="0"/>
-          <w:i w:val="0"/>
-          <w:caps w:val="0"/>
-          <w:color w:val="000000"/>
-          <w:spacing w:val="0"/>
-          <w:u w:val="none"/>
-        </w:rPr>
-        <w:t>3</w:t>
-      </w:r>
-      <w:r>
-        <w:rPr>
-          <w:b w:val="0"/>
-          <w:i w:val="0"/>
-          <w:caps w:val="0"/>
-          <w:color w:val="000000"/>
-          <w:spacing w:val="0"/>
-          <w:u w:val="none"/>
-        </w:rPr>
-        <w:t>】</w:t>
+        <w:t>（3）根据更精确的投影位置，进行位姿与地图点的优化。这一步类似于Bundle Adjustment，但SVO实现中，是把Pose和Point两个问题拆开优化的，速度更快。【2.3】</w:t>
       </w:r>
     </w:p>
     <w:p>
@@ -3105,22 +2936,13 @@
         <w:ind w:firstLine="420" w:firstLineChars="0"/>
       </w:pPr>
       <w:r>
-        <w:t>Reference 1：</w:t>
-      </w:r>
-      <w:r>
-        <w:t>利用初始位姿，寻找更多的地图点（3D）到当前帧投影点（2D）的对应关系。对每个当前帧能观察到的地图点p（已经收敛的深度估计），找到观察</w:t>
-      </w:r>
-      <w:r>
-        <w:rPr>
-          <w:rFonts w:hint="default"/>
-        </w:rPr>
-        <w:t>p</w:t>
-      </w:r>
-      <w:r>
-        <w:rPr>
-          <w:rFonts w:hint="default"/>
-        </w:rPr>
-        <w:t>，</w:t>
+        <w:t>Reference 1：利用初始位姿，寻找更多的地图点（3D）到当前帧投影点（2D）的对应关系。对每个当前帧能观察到的地图点p（已经收敛的深度估计），找到观察</w:t>
+      </w:r>
+      <w:r>
+        <w:rPr>
+          <w:rFonts w:hint="default"/>
+        </w:rPr>
+        <w:t>p，</w:t>
       </w:r>
       <w:r>
         <w:t>角度最小的关键帧</w:t>
@@ -3245,19 +3067,7 @@
         <w:ind w:firstLine="420" w:firstLineChars="0"/>
       </w:pPr>
       <w:r>
-        <w:t>Reference</w:t>
-      </w:r>
-      <w:r>
-        <w:t xml:space="preserve"> 2</w:t>
-      </w:r>
-      <w:r>
-        <w:t>：即通过地图向当前帧投影，并使用逆向组合光流以</w:t>
-      </w:r>
-      <w:r>
-        <w:t>初始姿态骨架</w:t>
-      </w:r>
-      <w:r>
-        <w:t>的结果为初始值，完成基于 patch 的特征匹配，得到更精确的特征位置。</w:t>
+        <w:t>Reference 2：即通过地图向当前帧投影，并使用逆向组合光流以初始姿态骨架的结果为初始值，完成基于 patch 的特征匹配，得到更精确的特征位置。</w:t>
       </w:r>
     </w:p>
     <w:p>
@@ -3269,13 +3079,7 @@
         <w:rPr>
           <w:highlight w:val="yellow"/>
         </w:rPr>
-        <w:t>Reference 3：</w:t>
-      </w:r>
-      <w:r>
-        <w:rPr>
-          <w:highlight w:val="yellow"/>
-        </w:rPr>
-        <w:t>基于光度不变性假设，特征块在以前参考帧中的亮度应该和 new frame 中的亮度差不多，所以重新构造一个残差，对特征预测位置进行优化</w:t>
+        <w:t>Reference 3：基于光度不变性假设，特征块在以前参考帧中的亮度应该和 new frame 中的亮度差不多，所以重新构造一个残差，对特征预测位置进行优化</w:t>
       </w:r>
       <w:r>
         <w:t>（代码主要在Matcher::findMatchDirect）：</w:t>
@@ -3347,13 +3151,7 @@
         <w:rPr>
           <w:highlight w:val="green"/>
         </w:rPr>
-        <w:t>优化变量是 像素位置</w:t>
-      </w:r>
-      <w:r>
-        <w:rPr>
-          <w:highlight w:val="green"/>
-        </w:rPr>
-        <w:t>（uv进行优化）</w:t>
+        <w:t>优化误差是：光度误差</w:t>
       </w:r>
     </w:p>
     <w:p>
@@ -3364,27 +3162,28 @@
         </w:numPr>
         <w:bidi w:val="0"/>
         <w:ind w:left="420" w:leftChars="0" w:hanging="420" w:firstLineChars="0"/>
-      </w:pPr>
-      <w:r>
-        <w:t>光度误差的前一部分是当前图像中的亮度值</w:t>
-      </w:r>
-      <w:r>
-        <w:t>Ik</w:t>
-      </w:r>
-      <w:r>
-        <w:t>；后一部分不是</w:t>
-      </w:r>
-      <w:r>
-        <w:t>Ik-1</w:t>
-      </w:r>
-      <w:r>
-        <w:t>而不是</w:t>
-      </w:r>
-      <w:r>
-        <w:t>Ir</w:t>
-      </w:r>
-      <w:r>
-        <w:t> </w:t>
+        <w:rPr>
+          <w:highlight w:val="green"/>
+        </w:rPr>
+      </w:pPr>
+      <w:r>
+        <w:rPr>
+          <w:highlight w:val="green"/>
+        </w:rPr>
+        <w:t>优化变量是 像素位置（uv进行优化）</w:t>
+      </w:r>
+    </w:p>
+    <w:p>
+      <w:pPr>
+        <w:numPr>
+          <w:ilvl w:val="0"/>
+          <w:numId w:val="5"/>
+        </w:numPr>
+        <w:bidi w:val="0"/>
+        <w:ind w:left="420" w:leftChars="0" w:hanging="420" w:firstLineChars="0"/>
+      </w:pPr>
+      <w:r>
+        <w:t>光度误差的前一部分是当前图像中的亮度值Ik；后一部分不是Ik-1而不是Ir </w:t>
       </w:r>
       <w:r>
         <w:drawing>
@@ -3461,13 +3260,7 @@
         <w:rPr>
           <w:highlight w:val="green"/>
         </w:rPr>
-        <w:t>还加了一个仿射变换</w:t>
-      </w:r>
-      <w:r>
-        <w:rPr>
-          <w:highlight w:val="green"/>
-        </w:rPr>
-        <w:t>A</w:t>
+        <w:t>还加了一个仿射变换A</w:t>
       </w:r>
       <w:r>
         <w:t>，可以得到亚像素级别的精度</w:t>
@@ -3620,6 +3413,7 @@
     <w:p>
       <w:pPr>
         <w:numPr>
+          <w:ilvl w:val="0"/>
           <w:numId w:val="0"/>
         </w:numPr>
         <w:bidi w:val="0"/>
@@ -3713,58 +3507,7 @@
           <w:u w:val="none"/>
           <w:lang w:eastAsia="zh-CN" w:bidi="ar"/>
         </w:rPr>
-        <w:t>Frame to Map——</w:t>
-      </w:r>
-      <w:r>
-        <w:rPr>
-          <w:rFonts w:hint="default" w:ascii="SimSun" w:hAnsi="SimSun" w:eastAsia="SimSun" w:cs="SimSun"/>
-          <w:b/>
-          <w:bCs/>
-          <w:i w:val="0"/>
-          <w:caps w:val="0"/>
-          <w:color w:val="000000"/>
-          <w:spacing w:val="0"/>
-          <w:kern w:val="0"/>
-          <w:sz w:val="24"/>
-          <w:szCs w:val="24"/>
-          <w:u w:val="none"/>
-          <w:lang w:eastAsia="zh-CN" w:bidi="ar"/>
-        </w:rPr>
-        <w:t>优化</w:t>
-      </w:r>
-      <w:r>
-        <w:rPr>
-          <w:rFonts w:hint="default" w:ascii="SimSun" w:hAnsi="SimSun" w:eastAsia="SimSun" w:cs="SimSun"/>
-          <w:b/>
-          <w:bCs/>
-          <w:i w:val="0"/>
-          <w:caps w:val="0"/>
-          <w:color w:val="000000"/>
-          <w:spacing w:val="0"/>
-          <w:kern w:val="0"/>
-          <w:sz w:val="24"/>
-          <w:szCs w:val="24"/>
-          <w:u w:val="none"/>
-          <w:lang w:eastAsia="zh-CN" w:bidi="ar"/>
-        </w:rPr>
-        <w:t>变量是</w:t>
-      </w:r>
-      <w:r>
-        <w:rPr>
-          <w:rFonts w:hint="default" w:ascii="SimSun" w:hAnsi="SimSun" w:eastAsia="SimSun" w:cs="SimSun"/>
-          <w:b/>
-          <w:bCs/>
-          <w:i w:val="0"/>
-          <w:caps w:val="0"/>
-          <w:color w:val="000000"/>
-          <w:spacing w:val="0"/>
-          <w:kern w:val="0"/>
-          <w:sz w:val="24"/>
-          <w:szCs w:val="24"/>
-          <w:u w:val="none"/>
-          <w:lang w:eastAsia="zh-CN" w:bidi="ar"/>
-        </w:rPr>
-        <w:t>Pose和Point</w:t>
+        <w:t>Frame to Map——优化变量是Pose和Point</w:t>
       </w:r>
     </w:p>
     <w:p>
@@ -3819,7 +3562,19 @@
           <w:spacing w:val="0"/>
           <w:u w:val="none"/>
         </w:rPr>
-        <w:t>根据更精确的投影位置，进行位姿与地图点的优化。</w:t>
+        <w:t>根据更精确的投影位置，进行位姿与地图点的优化。 这一步类似于Bundle Adjustment， 注意：</w:t>
+      </w:r>
+      <w:r>
+        <w:rPr>
+          <w:b w:val="0"/>
+          <w:i w:val="0"/>
+          <w:caps w:val="0"/>
+          <w:color w:val="000000"/>
+          <w:spacing w:val="0"/>
+          <w:highlight w:val="green"/>
+          <w:u w:val="none"/>
+        </w:rPr>
+        <w:t xml:space="preserve">这里就是重投影误差了， 不是光度误差了。 </w:t>
       </w:r>
       <w:r>
         <w:rPr>
@@ -3830,9 +3585,13 @@
           <w:spacing w:val="0"/>
           <w:u w:val="none"/>
         </w:rPr>
-        <w:t xml:space="preserve"> </w:t>
-      </w:r>
-      <w:r>
+        <w:t>然后SVO实现中，是把Pose和Point两个问题拆开优化的，速度更快。</w:t>
+      </w:r>
+    </w:p>
+    <w:p>
+      <w:pPr>
+        <w:bidi w:val="0"/>
+        <w:ind w:firstLine="522" w:firstLineChars="249"/>
         <w:rPr>
           <w:b w:val="0"/>
           <w:i w:val="0"/>
@@ -3841,66 +3600,6 @@
           <w:spacing w:val="0"/>
           <w:u w:val="none"/>
         </w:rPr>
-        <w:t>这一步类似于Bundle Adjustment，</w:t>
-      </w:r>
-      <w:r>
-        <w:rPr>
-          <w:b w:val="0"/>
-          <w:i w:val="0"/>
-          <w:caps w:val="0"/>
-          <w:color w:val="000000"/>
-          <w:spacing w:val="0"/>
-          <w:u w:val="none"/>
-        </w:rPr>
-        <w:t xml:space="preserve"> 注意：</w:t>
-      </w:r>
-      <w:r>
-        <w:rPr>
-          <w:b w:val="0"/>
-          <w:i w:val="0"/>
-          <w:caps w:val="0"/>
-          <w:color w:val="000000"/>
-          <w:spacing w:val="0"/>
-          <w:highlight w:val="yellow"/>
-          <w:u w:val="none"/>
-        </w:rPr>
-        <w:t xml:space="preserve">这里就是重投影误差了， 不是光度误差了。 </w:t>
-      </w:r>
-      <w:r>
-        <w:rPr>
-          <w:b w:val="0"/>
-          <w:i w:val="0"/>
-          <w:caps w:val="0"/>
-          <w:color w:val="000000"/>
-          <w:spacing w:val="0"/>
-          <w:u w:val="none"/>
-        </w:rPr>
-        <w:t>然后</w:t>
-      </w:r>
-      <w:r>
-        <w:rPr>
-          <w:b w:val="0"/>
-          <w:i w:val="0"/>
-          <w:caps w:val="0"/>
-          <w:color w:val="000000"/>
-          <w:spacing w:val="0"/>
-          <w:u w:val="none"/>
-        </w:rPr>
-        <w:t>SVO实现中，是把Pose和Point两个问题拆开优化的，速度更快。</w:t>
-      </w:r>
-    </w:p>
-    <w:p>
-      <w:pPr>
-        <w:bidi w:val="0"/>
-        <w:ind w:firstLine="522" w:firstLineChars="249"/>
-        <w:rPr>
-          <w:b w:val="0"/>
-          <w:i w:val="0"/>
-          <w:caps w:val="0"/>
-          <w:color w:val="000000"/>
-          <w:spacing w:val="0"/>
-          <w:u w:val="none"/>
-        </w:rPr>
       </w:pPr>
       <w:r>
         <w:rPr>
@@ -3954,6 +3653,7 @@
         <w:keepLines w:val="0"/>
         <w:widowControl/>
         <w:numPr>
+          <w:ilvl w:val="0"/>
           <w:numId w:val="0"/>
         </w:numPr>
         <w:suppressLineNumbers w:val="0"/>
@@ -4010,6 +3710,7 @@
         <w:keepLines w:val="0"/>
         <w:widowControl/>
         <w:numPr>
+          <w:ilvl w:val="0"/>
           <w:numId w:val="0"/>
         </w:numPr>
         <w:suppressLineNumbers w:val="0"/>
@@ -4023,6 +3724,7 @@
         <w:keepLines w:val="0"/>
         <w:widowControl/>
         <w:numPr>
+          <w:ilvl w:val="0"/>
           <w:numId w:val="0"/>
         </w:numPr>
         <w:suppressLineNumbers w:val="0"/>
@@ -4039,6 +3741,7 @@
         <w:keepLines w:val="0"/>
         <w:widowControl/>
         <w:numPr>
+          <w:ilvl w:val="0"/>
           <w:numId w:val="0"/>
         </w:numPr>
         <w:suppressLineNumbers w:val="0"/>
@@ -4052,6 +3755,7 @@
         <w:keepLines w:val="0"/>
         <w:widowControl/>
         <w:numPr>
+          <w:ilvl w:val="0"/>
           <w:numId w:val="0"/>
         </w:numPr>
         <w:suppressLineNumbers w:val="0"/>
@@ -4065,6 +3769,7 @@
         <w:keepLines w:val="0"/>
         <w:widowControl/>
         <w:numPr>
+          <w:ilvl w:val="0"/>
           <w:numId w:val="0"/>
         </w:numPr>
         <w:suppressLineNumbers w:val="0"/>
@@ -4082,18 +3787,7 @@
           <w:spacing w:val="0"/>
           <w:u w:val="none"/>
         </w:rPr>
-        <w:t>（4）</w:t>
-      </w:r>
-      <w:r>
-        <w:rPr>
-          <w:b w:val="0"/>
-          <w:i w:val="0"/>
-          <w:caps w:val="0"/>
-          <w:color w:val="000000"/>
-          <w:spacing w:val="0"/>
-          <w:u w:val="none"/>
-        </w:rPr>
-        <w:t>判断是否生成关键帧，处理关键帧的生成。</w:t>
+        <w:t>（4）判断是否生成关键帧，处理关键帧的生成。</w:t>
       </w:r>
       <w:r>
         <w:rPr>
@@ -4129,6 +3823,7 @@
       <w:pPr>
         <w:widowControl w:val="0"/>
         <w:numPr>
+          <w:ilvl w:val="0"/>
           <w:numId w:val="0"/>
         </w:numPr>
         <w:bidi w:val="0"/>
@@ -4290,47 +3985,47 @@
       <w:r>
         <w:rPr>
           <w:rFonts w:hint="eastAsia"/>
+          <w:highlight w:val="green"/>
+        </w:rPr>
+        <w:t>Mapping部分主要是计算特征点的深度。</w:t>
+      </w:r>
+      <w:r>
+        <w:rPr>
+          <w:rFonts w:hint="eastAsia"/>
+        </w:rPr>
+        <w:t>如前所言，单目VO中，刚刚从图像中提取的热乎的关键点是没有深度的，需要等相机位移之后再通过三角化，再估计这些点的深度。这些尚未具备有效深度信息的点，不妨称之为</w:t>
+      </w:r>
+      <w:r>
+        <w:rPr>
+          <w:rFonts w:hint="eastAsia"/>
           <w:highlight w:val="yellow"/>
         </w:rPr>
-        <w:t>Mapping部分主要是计算特征点的深度。</w:t>
-      </w:r>
-      <w:r>
-        <w:rPr>
-          <w:rFonts w:hint="eastAsia"/>
-        </w:rPr>
-        <w:t>如前所言，单目VO中，刚刚从图像中提取的热乎的关键点是没有深度的，需要等相机位移之后再通过三角化，再估计这些点的深度。这些尚未具备有效深度信息的点，不妨称之为</w:t>
+        <w:t>种子点（或候选点）</w:t>
+      </w:r>
+      <w:r>
+        <w:rPr>
+          <w:rFonts w:hint="eastAsia"/>
+        </w:rPr>
+        <w:t>。然而，三角化的成功与否（以及精度），取决于相机之间的平移量和视线的夹角，所以我们</w:t>
       </w:r>
       <w:r>
         <w:rPr>
           <w:rFonts w:hint="eastAsia"/>
           <w:highlight w:val="yellow"/>
         </w:rPr>
-        <w:t>种子点（或候选点）</w:t>
-      </w:r>
-      <w:r>
-        <w:rPr>
-          <w:rFonts w:hint="eastAsia"/>
-        </w:rPr>
-        <w:t>。然而，三角化的成功与否（以及精度），取决于相机之间的平移量和视线的夹角，所以我们</w:t>
+        <w:t>通常要维护种子点的深度分布，而不是单纯的一个深度值</w:t>
+      </w:r>
+      <w:r>
+        <w:rPr>
+          <w:rFonts w:hint="eastAsia"/>
+        </w:rPr>
+        <w:t>。牵涉到概率分布的，往往都是理论一大堆屁话，实际可以操作的只有高斯分布一种——高斯只要在计算机里存均值和协方差即可。在逆深度[8]流行起来之后，用逆深度的高斯分布成了SLAM中的标配。</w:t>
       </w:r>
       <w:r>
         <w:rPr>
           <w:rFonts w:hint="eastAsia"/>
           <w:highlight w:val="yellow"/>
         </w:rPr>
-        <w:t>通常要维护种子点的深度分布，而不是单纯的一个深度值</w:t>
-      </w:r>
-      <w:r>
-        <w:rPr>
-          <w:rFonts w:hint="eastAsia"/>
-        </w:rPr>
-        <w:t>。牵涉到概率分布的，往往都是理论一大堆屁话，实际可以操作的只有高斯分布一种——高斯只要在计算机里存均值和协方差即可。在逆深度[8]流行起来之后，用逆深度的高斯分布成了SLAM中的标配。</w:t>
-      </w:r>
-      <w:r>
-        <w:rPr>
-          <w:rFonts w:hint="eastAsia"/>
-          <w:highlight w:val="yellow"/>
-        </w:rPr>
         <w:t>然而SVO却使用了一种高斯—均匀混合分布的逆深度（由四个参数描述），推导并实现了它的更新方式，称为Depth Filter</w:t>
       </w:r>
       <w:r>
@@ -4512,7 +4207,7 @@
           <w:rFonts w:hint="eastAsia"/>
           <w:lang w:val="en-US" w:eastAsia="zh-CN"/>
         </w:rPr>
-        <w:t>更新种子：如果进来一个 普通帧，就用普通帧的信息，更新所有种子点的概率分布；如果某个种子点的深度分布已经收敛，就把它放到地图中，供追踪线程使用</w:t>
+        <w:t>更新种子：如果进来一个普通帧，就用普通帧的信息，更新所有种子点的概率分布；如果某个种子点的深度分布已经收敛，就把它放到地图中，供追踪线程使用</w:t>
       </w:r>
     </w:p>
     <w:p>
@@ -4569,7 +4264,22 @@
           <w:rFonts w:hint="eastAsia"/>
           <w:lang w:val="en-US" w:eastAsia="zh-CN"/>
         </w:rPr>
-        <w:t>在这里，先简单介绍下svo中的三角化计算深度的过程，主要是极线搜索确定匹配点。在参考帧Ir中，我们知道了一个特征的图像位置，假设它的深度值在[dmin,dmax]之间，那么根据这两个端点深度值，我们能够计算出他们在当前帧Ik中的位置，如上图中草绿色圆圈中的线段。确定了特征出现的极线段位置，就可以进行特征搜索匹配了。</w:t>
+        <w:t>在这里，先简单介绍下svo中的三角化计算深度的过程，</w:t>
+      </w:r>
+      <w:r>
+        <w:rPr>
+          <w:rFonts w:hint="eastAsia"/>
+          <w:highlight w:val="green"/>
+          <w:lang w:val="en-US" w:eastAsia="zh-CN"/>
+        </w:rPr>
+        <w:t>主要是极线搜索确定匹配点。</w:t>
+      </w:r>
+      <w:r>
+        <w:rPr>
+          <w:rFonts w:hint="eastAsia"/>
+          <w:lang w:val="en-US" w:eastAsia="zh-CN"/>
+        </w:rPr>
+        <w:t>在参考帧Ir中，我们知道了一个特征的图像位置，假设它的深度值在[dmin,dmax]之间，那么根据这两个端点深度值，我们能够计算出他们在当前帧Ik中的位置，如上图中草绿色圆圈中的线段。确定了特征出现的极线段位置，就可以进行特征搜索匹配了。</w:t>
       </w:r>
     </w:p>
     <w:p>
@@ -4596,6 +4306,15 @@
           <w:lang w:val="en-US" w:eastAsia="zh-CN"/>
         </w:rPr>
       </w:pPr>
+    </w:p>
+    <w:p>
+      <w:pPr>
+        <w:ind w:firstLine="420" w:firstLineChars="0"/>
+        <w:rPr>
+          <w:rFonts w:hint="eastAsia"/>
+          <w:lang w:val="en-US" w:eastAsia="zh-CN"/>
+        </w:rPr>
+      </w:pPr>
       <w:r>
         <w:rPr>
           <w:rFonts w:hint="eastAsia"/>
@@ -4629,6 +4348,7 @@
     </w:p>
     <w:p>
       <w:pPr>
+        <w:ind w:firstLine="420" w:firstLineChars="0"/>
         <w:rPr>
           <w:rFonts w:hint="eastAsia"/>
           <w:lang w:val="en-US" w:eastAsia="zh-CN"/>
@@ -4798,13 +4518,7 @@
         <w:rPr>
           <w:rFonts w:hint="default"/>
         </w:rPr>
-        <w:t>3.2</w:t>
-      </w:r>
-      <w:r>
-        <w:rPr>
-          <w:rFonts w:hint="default"/>
-        </w:rPr>
-        <w:t>更新种子（深度滤波）</w:t>
+        <w:t>3.2更新种子（深度滤波）</w:t>
       </w:r>
     </w:p>
     <w:p>
@@ -5037,13 +4751,7 @@
         <w:rPr>
           <w:rFonts w:hint="default"/>
         </w:rPr>
-        <w:t xml:space="preserve">3.4 </w:t>
-      </w:r>
-      <w:r>
-        <w:rPr>
-          <w:rFonts w:hint="default"/>
-        </w:rPr>
-        <w:t>深度估计不确定度</w:t>
+        <w:t>3.4 深度估计不确定度</w:t>
       </w:r>
     </w:p>
     <w:p>
@@ -5272,13 +4980,7 @@
         <w:rPr>
           <w:rFonts w:hint="default"/>
         </w:rPr>
-        <w:t xml:space="preserve">3.5 </w:t>
-      </w:r>
-      <w:r>
-        <w:rPr>
-          <w:rFonts w:hint="default"/>
-        </w:rPr>
-        <w:t>深度融合</w:t>
+        <w:t>3.5 深度融合</w:t>
       </w:r>
     </w:p>
     <w:p>
@@ -5407,6 +5109,7 @@
         <w:keepLines w:val="0"/>
         <w:widowControl/>
         <w:suppressLineNumbers w:val="0"/>
+        <w:ind w:firstLine="420" w:firstLineChars="0"/>
         <w:jc w:val="left"/>
         <w:rPr>
           <w:rFonts w:hint="eastAsia"/>
@@ -5485,54 +5188,6 @@
     <w:p>
       <w:pPr>
         <w:bidi w:val="0"/>
-      </w:pPr>
-    </w:p>
-    <w:p>
-      <w:pPr>
-        <w:bidi w:val="0"/>
-        <w:rPr>
-          <w:rFonts w:hint="default"/>
-          <w:lang w:val="en-US"/>
-        </w:rPr>
-      </w:pPr>
-    </w:p>
-    <w:p>
-      <w:pPr>
-        <w:keepNext w:val="0"/>
-        <w:keepLines w:val="0"/>
-        <w:widowControl/>
-        <w:suppressLineNumbers w:val="0"/>
-        <w:ind w:left="0" w:firstLine="0"/>
-        <w:jc w:val="left"/>
-        <w:rPr>
-          <w:b w:val="0"/>
-          <w:i w:val="0"/>
-          <w:caps w:val="0"/>
-          <w:color w:val="000000"/>
-          <w:spacing w:val="0"/>
-          <w:u w:val="none"/>
-        </w:rPr>
-      </w:pPr>
-      <w:r>
-        <w:rPr>
-          <w:rFonts w:ascii="宋体" w:hAnsi="宋体" w:eastAsia="宋体" w:cs="宋体"/>
-          <w:b w:val="0"/>
-          <w:i w:val="0"/>
-          <w:caps w:val="0"/>
-          <w:color w:val="000000"/>
-          <w:spacing w:val="0"/>
-          <w:kern w:val="0"/>
-          <w:sz w:val="24"/>
-          <w:szCs w:val="24"/>
-          <w:u w:val="none"/>
-          <w:lang w:val="en-US" w:eastAsia="zh-CN" w:bidi="ar"/>
-        </w:rPr>
-        <w:br w:type="textWrapping"/>
-      </w:r>
-    </w:p>
-    <w:p>
-      <w:pPr>
-        <w:bidi w:val="0"/>
         <w:rPr>
           <w:rFonts w:hint="eastAsia"/>
         </w:rPr>
@@ -5562,7 +5217,20 @@
         <w:rPr>
           <w:rFonts w:hint="default"/>
         </w:rPr>
-        <w:t>SVO中重定位，实现很简单，就是在跟丢之后，仍然假设当前帧的位姿和前一帧一样，往这个位姿上投地图点，用第1部分中的方法去优化计算，如果优化成功，就重定位回来，如果优化不成功，就继续下一帧。所以，在跟丢后，只能再回到跟丢时的位置，才能重定位回来。 这样子实现重定位的方法很简单，可重定位的效果就很差了。</w:t>
+        <w:t>SVO中重定位，实现很简单，</w:t>
+      </w:r>
+      <w:r>
+        <w:rPr>
+          <w:rFonts w:hint="default"/>
+          <w:highlight w:val="green"/>
+        </w:rPr>
+        <w:t>就是在跟丢之后，仍然假设当前帧的位姿和前一帧一样，往这个位姿上投地图点，用第1部分中的方法去优化计算，如果优化成功，就重定位回来，</w:t>
+      </w:r>
+      <w:r>
+        <w:rPr>
+          <w:rFonts w:hint="default"/>
+        </w:rPr>
+        <w:t>如果优化不成功，就继续下一帧。所以，在跟丢后，只能再回到跟丢时的位置，才能重定位回来。 这样子实现重定位的方法很简单，可重定位的效果就很差了。</w:t>
       </w:r>
     </w:p>
     <w:p>
@@ -5684,9 +5352,20 @@
           <w:spacing w:val="0"/>
           <w:u w:val="none"/>
         </w:rPr>
-        <w:t>首先这货是VO，不是SLAM，没有闭环。这意味着丢失后没法重定位——丢了基本就挂了。</w:t>
-      </w:r>
-      <w:r>
+        <w:t>是VO，不是SLAM，没有闭环。这意味着丢失后没法重定位——丢了基本就挂了。</w:t>
+      </w:r>
+    </w:p>
+    <w:p>
+      <w:pPr>
+        <w:keepNext w:val="0"/>
+        <w:keepLines w:val="0"/>
+        <w:widowControl/>
+        <w:numPr>
+          <w:ilvl w:val="0"/>
+          <w:numId w:val="9"/>
+        </w:numPr>
+        <w:suppressLineNumbers w:val="0"/>
+        <w:spacing w:before="0" w:beforeAutospacing="1" w:after="0" w:afterAutospacing="1"/>
         <w:rPr>
           <w:b w:val="0"/>
           <w:i w:val="0"/>
@@ -5695,8 +5374,7 @@
           <w:spacing w:val="0"/>
           <w:u w:val="none"/>
         </w:rPr>
-        <w:t>2.</w:t>
-      </w:r>
+      </w:pPr>
       <w:r>
         <w:rPr>
           <w:b w:val="0"/>
@@ -5706,20 +5384,8 @@
           <w:spacing w:val="0"/>
           <w:u w:val="none"/>
         </w:rPr>
-        <w:t>追踪部分：SVO首先将当前帧与上一个追踪的帧比较，以求得粗略的位姿估计。这里存在一个问题：这必须要求上一个帧是足够准确的！那么问题就来了：怎么知道上一个帧是准的呢？开源SVO里甚少考虑出错的情况。如果上一个帧由于遮挡、模糊等原因丢失，那么当前帧也就会得到一个错误的结果，导致和地图比对不上。又由于这货是没法重定位的，所以就。。。挂了呗。。。</w:t>
-      </w:r>
-    </w:p>
-    <w:p>
-      <w:pPr>
-        <w:keepNext w:val="0"/>
-        <w:keepLines w:val="0"/>
-        <w:widowControl/>
-        <w:numPr>
-          <w:numId w:val="0"/>
-        </w:numPr>
-        <w:suppressLineNumbers w:val="0"/>
-        <w:spacing w:before="0" w:beforeAutospacing="1" w:after="0" w:afterAutospacing="1"/>
-      </w:pPr>
+        <w:t>追踪部分：SVO首先将当前帧与上一个追踪的帧比较，以求得粗略的位姿估计。这里存在一个问题：这必须要求上一个帧是足够准确的！那么问题就来了：怎么知道上一个帧是准的呢？开源SVO里甚少考虑出错的情况。如果上一个帧由于遮挡、模糊等原因丢失，那么当前帧也就会得到一个错误的结果，导致和地图比对不上。</w:t>
+      </w:r>
       <w:r>
         <w:rPr>
           <w:b w:val="0"/>
@@ -5729,7 +5395,7 @@
           <w:spacing w:val="0"/>
           <w:u w:val="none"/>
         </w:rPr>
-        <w:t>3.</w:t>
+        <w:t>就</w:t>
       </w:r>
       <w:r>
         <w:rPr>
@@ -5740,7 +5406,31 @@
           <w:spacing w:val="0"/>
           <w:u w:val="none"/>
         </w:rPr>
-        <w:t>还是追踪部分。既然是直接法，SVO就有直接法的所有缺点。后面那位同学来背一遍直接法缺点？</w:t>
+        <w:t>没法重定位</w:t>
+      </w:r>
+    </w:p>
+    <w:p>
+      <w:pPr>
+        <w:keepNext w:val="0"/>
+        <w:keepLines w:val="0"/>
+        <w:widowControl/>
+        <w:numPr>
+          <w:ilvl w:val="0"/>
+          <w:numId w:val="0"/>
+        </w:numPr>
+        <w:suppressLineNumbers w:val="0"/>
+        <w:spacing w:before="0" w:beforeAutospacing="1" w:after="0" w:afterAutospacing="1"/>
+      </w:pPr>
+      <w:r>
+        <w:rPr>
+          <w:b w:val="0"/>
+          <w:i w:val="0"/>
+          <w:caps w:val="0"/>
+          <w:color w:val="000000"/>
+          <w:spacing w:val="0"/>
+          <w:u w:val="none"/>
+        </w:rPr>
+        <w:t>3.还是追踪部分。既然是直接法，SVO就有直接法的所有缺点。后面那位同学来背一遍直接法缺点？</w:t>
       </w:r>
     </w:p>
     <w:p>
@@ -5847,6 +5537,9 @@
         <w:suppressLineNumbers w:val="0"/>
         <w:spacing w:before="0" w:beforeAutospacing="1" w:after="0" w:afterAutospacing="1"/>
         <w:ind w:left="720" w:hanging="360"/>
+        <w:rPr>
+          <w:highlight w:val="yellow"/>
+        </w:rPr>
       </w:pPr>
       <w:r>
         <w:rPr>
@@ -5857,7 +5550,19 @@
           <w:spacing w:val="0"/>
           <w:u w:val="none"/>
         </w:rPr>
-        <w:t>Depth Filter收敛较慢，结果比较严重地依赖于准确的位姿估计。如果统计收敛的种子点的比例，会发现并不高，很多计算浪费在不收敛的点上。</w:t>
+        <w:t>Depth Filter收敛较慢，结果比较严重地依赖于准确的位姿估计。</w:t>
+      </w:r>
+      <w:r>
+        <w:rPr>
+          <w:b w:val="0"/>
+          <w:i w:val="0"/>
+          <w:caps w:val="0"/>
+          <w:color w:val="000000"/>
+          <w:spacing w:val="0"/>
+          <w:highlight w:val="yellow"/>
+          <w:u w:val="none"/>
+        </w:rPr>
+        <w:t>如果统计收敛的种子点的比例，会发现并不高，很多计算浪费在不收敛的点上。</w:t>
       </w:r>
     </w:p>
     <w:p>
@@ -5887,6 +5592,7 @@
     </w:p>
     <w:p>
       <w:pPr>
+        <w:pStyle w:val="2"/>
         <w:bidi w:val="0"/>
         <w:rPr>
           <w:rFonts w:hint="eastAsia"/>
@@ -5906,14 +5612,12 @@
           <w:rFonts w:hint="eastAsia"/>
         </w:rPr>
       </w:pPr>
-    </w:p>
-    <w:p>
-      <w:pPr>
-        <w:bidi w:val="0"/>
-        <w:rPr>
-          <w:rFonts w:hint="eastAsia"/>
-        </w:rPr>
-      </w:pPr>
+      <w:r>
+        <w:rPr>
+          <w:rFonts w:hint="default"/>
+        </w:rPr>
+        <w:t xml:space="preserve">1. </w:t>
+      </w:r>
       <w:r>
         <w:rPr>
           <w:rFonts w:hint="eastAsia"/>
@@ -5930,6 +5634,12 @@
       </w:pPr>
       <w:r>
         <w:rPr>
+          <w:rFonts w:hint="default"/>
+        </w:rPr>
+        <w:t>2、</w:t>
+      </w:r>
+      <w:r>
+        <w:rPr>
           <w:rFonts w:hint="eastAsia"/>
         </w:rPr>
         <w:t>后端的特征点只在关键帧上提取，用FAST加金字塔</w:t>
@@ -5944,6 +5654,12 @@
       </w:pPr>
       <w:r>
         <w:rPr>
+          <w:rFonts w:hint="default"/>
+        </w:rPr>
+        <w:t>3、</w:t>
+      </w:r>
+      <w:r>
+        <w:rPr>
           <w:rFonts w:hint="eastAsia"/>
         </w:rPr>
         <w:t>上一个关键帧的特征点在这一个关键帧上找匹配点的方法，是用极线搜索，寻找亮度差最小的点，最后再用深度滤波器把这个地图点准确地滤出来</w:t>
@@ -5958,6 +5674,12 @@
       </w:pPr>
       <w:r>
         <w:rPr>
+          <w:rFonts w:hint="default"/>
+        </w:rPr>
+        <w:t>4、</w:t>
+      </w:r>
+      <w:r>
+        <w:rPr>
           <w:rFonts w:hint="eastAsia"/>
         </w:rPr>
         <w:t>重定位比较简单，没有回环</w:t>
@@ -5972,6 +5694,12 @@
       </w:pPr>
       <w:r>
         <w:rPr>
+          <w:rFonts w:hint="default"/>
+        </w:rPr>
+        <w:t>5、</w:t>
+      </w:r>
+      <w:r>
+        <w:rPr>
           <w:rFonts w:hint="eastAsia"/>
         </w:rPr>
         <w:t>深度滤波器使用的是高斯–均匀混合分布</w:t>
@@ -5984,6 +5712,15 @@
           <w:rFonts w:hint="eastAsia"/>
         </w:rPr>
       </w:pPr>
+    </w:p>
+    <w:p>
+      <w:pPr>
+        <w:bidi w:val="0"/>
+        <w:ind w:firstLine="420" w:firstLineChars="0"/>
+        <w:rPr>
+          <w:rFonts w:hint="eastAsia"/>
+        </w:rPr>
+      </w:pPr>
       <w:r>
         <w:rPr>
           <w:rFonts w:hint="eastAsia"/>
@@ -6002,12 +5739,21 @@
         <w:rPr>
           <w:rFonts w:hint="eastAsia"/>
         </w:rPr>
-        <w:t>在Tracking线程，当前帧的特征点是从上一帧用光流法传递过来的，只有在Mapping线程DepthFilter插入新关键帧时才需要提取特征点，不需要每一帧都提取特征点</w:t>
-      </w:r>
-    </w:p>
-    <w:p>
-      <w:pPr>
-        <w:bidi w:val="0"/>
+        <w:t>在Tracking线程，当前帧的特征点是从上一帧用光流法传递过来的，</w:t>
+      </w:r>
+      <w:bookmarkStart w:id="0" w:name="_GoBack"/>
+      <w:bookmarkEnd w:id="0"/>
+      <w:r>
+        <w:rPr>
+          <w:rFonts w:hint="eastAsia"/>
+        </w:rPr>
+        <w:t>只有在Mapping线程DepthFilter插入新关键帧时才需要提取特征点，不需要每一帧都提取特征点</w:t>
+      </w:r>
+    </w:p>
+    <w:p>
+      <w:pPr>
+        <w:bidi w:val="0"/>
+        <w:ind w:firstLine="420" w:firstLineChars="0"/>
         <w:rPr>
           <w:rFonts w:hint="eastAsia"/>
         </w:rPr>
@@ -7028,6 +6774,7 @@
   <w:style w:type="character" w:customStyle="1" w:styleId="11">
     <w:name w:val="标题 2 Char"/>
     <w:link w:val="3"/>
+    <w:qFormat/>
     <w:uiPriority w:val="0"/>
     <w:rPr>
       <w:rFonts w:hint="eastAsia" w:ascii="宋体" w:hAnsi="宋体" w:eastAsia="宋体" w:cs="宋体"/>

</xml_diff>